<commit_message>
Update paginas index e quiz
</commit_message>
<xml_diff>
--- a/Site/Ideias Projeto Individual.docx
+++ b/Site/Ideias Projeto Individual.docx
@@ -23,21 +23,7 @@
           <w:sz w:val="24"/>
           <w:szCs w:val="24"/>
         </w:rPr>
-        <w:t xml:space="preserve">Um site sobre biologia marinha ‘Peixe amigo’||’Fish </w:t>
-      </w:r>
-      <w:r>
-        <w:rPr>
-          <w:sz w:val="24"/>
-          <w:szCs w:val="24"/>
-        </w:rPr>
-        <w:t>Friend</w:t>
-      </w:r>
-      <w:r>
-        <w:rPr>
-          <w:sz w:val="24"/>
-          <w:szCs w:val="24"/>
-        </w:rPr>
-        <w:t>’</w:t>
+        <w:t>Um site sobre biologia marinha ‘Peixe amigo’||’Fish Friend’</w:t>
       </w:r>
     </w:p>
     <w:p>
@@ -88,14 +74,7 @@
           <w:sz w:val="24"/>
           <w:szCs w:val="24"/>
         </w:rPr>
-        <w:t xml:space="preserve">Também terá um input </w:t>
-      </w:r>
-      <w:r>
-        <w:rPr>
-          <w:sz w:val="24"/>
-          <w:szCs w:val="24"/>
-        </w:rPr>
-        <w:t>sobre qual é seu animal favorito e curiosidades sobre ele.</w:t>
+        <w:t>Poderá ter uma página mostrando a ordem genealógica do seu animal favorito e de qual família ele pertence.</w:t>
       </w:r>
     </w:p>
     <w:p>
@@ -110,7 +89,7 @@
           <w:sz w:val="24"/>
           <w:szCs w:val="24"/>
         </w:rPr>
-        <w:t>Poderá ter uma página mostrando a ordem genealógica do seu animal favorito e de qual família ele pertence.</w:t>
+        <w:t>O site também terá uma página com várias petições de conservação de vida marinha onde o usuário poderá se inscrever e participar</w:t>
       </w:r>
     </w:p>
     <w:p>
@@ -125,36 +104,32 @@
           <w:sz w:val="24"/>
           <w:szCs w:val="24"/>
         </w:rPr>
-        <w:t>O site também terá uma página com várias petições de conservação de vida marinha onde o usuário poderá se inscrever e participar</w:t>
+        <w:t>Dicas de como o usuário poderia mud</w:t>
+      </w:r>
+      <w:r>
+        <w:rPr>
+          <w:sz w:val="24"/>
+          <w:szCs w:val="24"/>
+        </w:rPr>
+        <w:t>ar os itens dentro de sua casa para que não afete o meio ambiente de seu amigo.</w:t>
+      </w:r>
+      <w:r>
+        <w:rPr>
+          <w:sz w:val="24"/>
+          <w:szCs w:val="24"/>
+        </w:rPr>
+        <w:t xml:space="preserve"> Por exemplo: Trocar o detergente de casa pelo sabão de coco, a bucha de lavar a louça por uma bucha vegetal. Entre outros</w:t>
+      </w:r>
+    </w:p>
+    <w:p/>
+    <w:p>
+      <w:r>
+        <w:t>Documentário sobre pesca ilegal na Netflix!!</w:t>
       </w:r>
     </w:p>
     <w:p>
-      <w:pPr>
-        <w:rPr>
-          <w:sz w:val="24"/>
-          <w:szCs w:val="24"/>
-        </w:rPr>
-      </w:pPr>
-      <w:r>
-        <w:rPr>
-          <w:sz w:val="24"/>
-          <w:szCs w:val="24"/>
-        </w:rPr>
-        <w:t>Dicas de como o usuário poderia mud</w:t>
-      </w:r>
-      <w:r>
-        <w:rPr>
-          <w:sz w:val="24"/>
-          <w:szCs w:val="24"/>
-        </w:rPr>
-        <w:t>ar os itens dentro de sua casa para que não afete o meio ambiente de seu amigo.</w:t>
-      </w:r>
-      <w:r>
-        <w:rPr>
-          <w:sz w:val="24"/>
-          <w:szCs w:val="24"/>
-        </w:rPr>
-        <w:t xml:space="preserve"> Por exemplo: Trocar o detergente de casa pelo sabão de coco, a bucha de lavar a louça por uma bucha vegetal. Entre outros</w:t>
+      <w:r>
+        <w:t>Medo irracional dos tubarões qual a verdade por trás!</w:t>
       </w:r>
     </w:p>
     <w:p/>

</xml_diff>

<commit_message>
Alterações na página Quiz/Index/Sobre/
</commit_message>
<xml_diff>
--- a/Site/Ideias Projeto Individual.docx
+++ b/Site/Ideias Projeto Individual.docx
@@ -134,6 +134,299 @@
     </w:p>
     <w:p/>
     <w:p/>
+    <w:p>
+      <w:r>
+        <w:t xml:space="preserve">Questões para o quis 10 </w:t>
+      </w:r>
+    </w:p>
+    <w:p>
+      <w:pPr>
+        <w:pStyle w:val="PargrafodaLista"/>
+        <w:numPr>
+          <w:ilvl w:val="0"/>
+          <w:numId w:val="1"/>
+        </w:numPr>
+      </w:pPr>
+      <w:r>
+        <w:t>Os tubarões possuem ossos?</w:t>
+      </w:r>
+    </w:p>
+    <w:p>
+      <w:pPr>
+        <w:pStyle w:val="PargrafodaLista"/>
+        <w:numPr>
+          <w:ilvl w:val="0"/>
+          <w:numId w:val="1"/>
+        </w:numPr>
+      </w:pPr>
+      <w:r>
+        <w:t>Os peixes respiram pela boca?</w:t>
+      </w:r>
+    </w:p>
+    <w:p>
+      <w:pPr>
+        <w:pStyle w:val="PargrafodaLista"/>
+        <w:numPr>
+          <w:ilvl w:val="0"/>
+          <w:numId w:val="1"/>
+        </w:numPr>
+      </w:pPr>
+      <w:r>
+        <w:t xml:space="preserve">As algas ajudam </w:t>
+      </w:r>
+      <w:r>
+        <w:t>com</w:t>
+      </w:r>
+      <w:r>
+        <w:t xml:space="preserve"> o armazenamento do carbono no ar?</w:t>
+      </w:r>
+    </w:p>
+    <w:p>
+      <w:pPr>
+        <w:pStyle w:val="PargrafodaLista"/>
+        <w:numPr>
+          <w:ilvl w:val="0"/>
+          <w:numId w:val="1"/>
+        </w:numPr>
+      </w:pPr>
+      <w:r>
+        <w:t>Quais outro nome podemos chamar as esponjas do mar?</w:t>
+      </w:r>
+    </w:p>
+    <w:p>
+      <w:pPr>
+        <w:pStyle w:val="PargrafodaLista"/>
+        <w:numPr>
+          <w:ilvl w:val="0"/>
+          <w:numId w:val="1"/>
+        </w:numPr>
+      </w:pPr>
+      <w:r>
+        <w:t>Quantos</w:t>
+      </w:r>
+      <w:r>
+        <w:t xml:space="preserve"> tipos de</w:t>
+      </w:r>
+      <w:r>
+        <w:t xml:space="preserve"> répteis marinhos</w:t>
+      </w:r>
+      <w:r>
+        <w:t xml:space="preserve"> são encontrados hoje no mar?</w:t>
+      </w:r>
+    </w:p>
+    <w:p>
+      <w:pPr>
+        <w:pStyle w:val="PargrafodaLista"/>
+        <w:numPr>
+          <w:ilvl w:val="0"/>
+          <w:numId w:val="1"/>
+        </w:numPr>
+      </w:pPr>
+      <w:r>
+        <w:t xml:space="preserve">Existem mais de 7.000 espécies de </w:t>
+      </w:r>
+      <w:r>
+        <w:t>equinodermos no mar atualmente?</w:t>
+      </w:r>
+    </w:p>
+    <w:p>
+      <w:pPr>
+        <w:pStyle w:val="PargrafodaLista"/>
+        <w:numPr>
+          <w:ilvl w:val="0"/>
+          <w:numId w:val="1"/>
+        </w:numPr>
+      </w:pPr>
+      <w:r>
+        <w:t xml:space="preserve">A qual </w:t>
+      </w:r>
+      <w:r>
+        <w:t xml:space="preserve">grupo </w:t>
+      </w:r>
+      <w:r>
+        <w:t xml:space="preserve">pertence </w:t>
+      </w:r>
+      <w:r>
+        <w:t>as águas-vivas</w:t>
+      </w:r>
+      <w:r>
+        <w:t>?</w:t>
+      </w:r>
+    </w:p>
+    <w:p>
+      <w:pPr>
+        <w:pStyle w:val="PargrafodaLista"/>
+        <w:numPr>
+          <w:ilvl w:val="0"/>
+          <w:numId w:val="1"/>
+        </w:numPr>
+      </w:pPr>
+      <w:r>
+        <w:t>É correto afirmar que o polvo e a água-viva fazem parte do mesmo grupo</w:t>
+      </w:r>
+      <w:r>
+        <w:t>?</w:t>
+      </w:r>
+    </w:p>
+    <w:p>
+      <w:pPr>
+        <w:pStyle w:val="PargrafodaLista"/>
+        <w:numPr>
+          <w:ilvl w:val="0"/>
+          <w:numId w:val="1"/>
+        </w:numPr>
+      </w:pPr>
+      <w:r>
+        <w:t xml:space="preserve">O que seria uma </w:t>
+      </w:r>
+      <w:r>
+        <w:t>Holothuria sanctori</w:t>
+      </w:r>
+      <w:r>
+        <w:t>?</w:t>
+      </w:r>
+    </w:p>
+    <w:p>
+      <w:pPr>
+        <w:pStyle w:val="PargrafodaLista"/>
+        <w:numPr>
+          <w:ilvl w:val="0"/>
+          <w:numId w:val="1"/>
+        </w:numPr>
+      </w:pPr>
+      <w:r>
+        <w:t>Vermes marinhos p</w:t>
+      </w:r>
+      <w:r>
+        <w:t>odem ser considerados primos das minhocas?</w:t>
+      </w:r>
+    </w:p>
+    <w:p>
+      <w:pPr>
+        <w:pStyle w:val="PargrafodaLista"/>
+        <w:numPr>
+          <w:ilvl w:val="0"/>
+          <w:numId w:val="1"/>
+        </w:numPr>
+      </w:pPr>
+      <w:r>
+        <w:t>É correto afirmar que mais de 60% do oceano é desconhecido pelo homem?</w:t>
+      </w:r>
+    </w:p>
+    <w:p>
+      <w:pPr>
+        <w:pStyle w:val="PargrafodaLista"/>
+        <w:numPr>
+          <w:ilvl w:val="0"/>
+          <w:numId w:val="1"/>
+        </w:numPr>
+      </w:pPr>
+      <w:r>
+        <w:t xml:space="preserve">Os vermes marinhos </w:t>
+      </w:r>
+      <w:r>
+        <w:t>podem chegar a mais de 1m de altura?</w:t>
+      </w:r>
+    </w:p>
+    <w:p>
+      <w:pPr>
+        <w:pStyle w:val="PargrafodaLista"/>
+        <w:numPr>
+          <w:ilvl w:val="0"/>
+          <w:numId w:val="1"/>
+        </w:numPr>
+      </w:pPr>
+      <w:r>
+        <w:t xml:space="preserve">Existem mais vermes marinhos do que peixes no oceano? </w:t>
+      </w:r>
+    </w:p>
+    <w:p>
+      <w:pPr>
+        <w:pStyle w:val="PargrafodaLista"/>
+        <w:numPr>
+          <w:ilvl w:val="0"/>
+          <w:numId w:val="1"/>
+        </w:numPr>
+      </w:pPr>
+      <w:r>
+        <w:t xml:space="preserve">As caravelas portuguesas são </w:t>
+      </w:r>
+      <w:r>
+        <w:t xml:space="preserve">da mesma espécie da </w:t>
+      </w:r>
+      <w:r>
+        <w:t>água</w:t>
+      </w:r>
+      <w:r>
+        <w:t xml:space="preserve"> viva?</w:t>
+      </w:r>
+    </w:p>
+    <w:p>
+      <w:pPr>
+        <w:pStyle w:val="PargrafodaLista"/>
+        <w:numPr>
+          <w:ilvl w:val="0"/>
+          <w:numId w:val="1"/>
+        </w:numPr>
+      </w:pPr>
+      <w:r>
+        <w:t>As caravelas portuguesas podem ser consideradas destras ou canho</w:t>
+      </w:r>
+      <w:r>
+        <w:t>t</w:t>
+      </w:r>
+      <w:r>
+        <w:t>as</w:t>
+      </w:r>
+      <w:r>
+        <w:t>?</w:t>
+      </w:r>
+    </w:p>
+    <w:p>
+      <w:pPr>
+        <w:pStyle w:val="PargrafodaLista"/>
+        <w:numPr>
+          <w:ilvl w:val="0"/>
+          <w:numId w:val="1"/>
+        </w:numPr>
+      </w:pPr>
+      <w:r>
+        <w:t xml:space="preserve">Pode se afirmar que </w:t>
+      </w:r>
+      <w:r>
+        <w:t xml:space="preserve">alguns formatos que foram criados algumas tecnologias foram inspiradas em animais marinhos e na </w:t>
+      </w:r>
+      <w:r>
+        <w:t>topografia do oceano?</w:t>
+      </w:r>
+    </w:p>
+    <w:p>
+      <w:pPr>
+        <w:pStyle w:val="PargrafodaLista"/>
+      </w:pPr>
+    </w:p>
+    <w:p/>
+    <w:p>
+      <w:r>
+        <w:t xml:space="preserve">Bibliografia: </w:t>
+      </w:r>
+      <w:hyperlink r:id="rId5" w:history="1">
+        <w:r>
+          <w:rPr>
+            <w:rStyle w:val="Hyperlink"/>
+          </w:rPr>
+          <w:t>https://www.peritoanimal.com.br/animais-marinhos-caracteristicas-exemplos-e-curiosidades</w:t>
+        </w:r>
+      </w:hyperlink>
+      <w:r>
+        <w:t>;</w:t>
+      </w:r>
+    </w:p>
+    <w:p>
+      <w:r>
+        <w:t>https://www.oceanoparaleigos.com/post/vermes-marinhos</w:t>
+      </w:r>
+    </w:p>
     <w:sectPr>
       <w:pgSz w:w="11906" w:h="16838"/>
       <w:pgMar w:top="1417" w:right="1701" w:bottom="1417" w:left="1701" w:header="708" w:footer="708" w:gutter="0"/>
@@ -142,6 +435,100 @@
     </w:sectPr>
   </w:body>
 </w:document>
+</file>
+
+<file path=word/numbering.xml><?xml version="1.0" encoding="utf-8"?>
+<w:numbering xmlns:wpc="http://schemas.microsoft.com/office/word/2010/wordprocessingCanvas" xmlns:cx="http://schemas.microsoft.com/office/drawing/2014/chartex" xmlns:cx1="http://schemas.microsoft.com/office/drawing/2015/9/8/chartex" xmlns:cx2="http://schemas.microsoft.com/office/drawing/2015/10/21/chartex" xmlns:cx3="http://schemas.microsoft.com/office/drawing/2016/5/9/chartex" xmlns:cx4="http://schemas.microsoft.com/office/drawing/2016/5/10/chartex" xmlns:cx5="http://schemas.microsoft.com/office/drawing/2016/5/11/chartex" xmlns:cx6="http://schemas.microsoft.com/office/drawing/2016/5/12/chartex" xmlns:cx7="http://schemas.microsoft.com/office/drawing/2016/5/13/chartex" xmlns:cx8="http://schemas.microsoft.com/office/drawing/2016/5/14/chartex" xmlns:mc="http://schemas.openxmlformats.org/markup-compatibility/2006" xmlns:aink="http://schemas.microsoft.com/office/drawing/2016/ink" xmlns:am3d="http://schemas.microsoft.com/office/drawing/2017/model3d" xmlns:o="urn:schemas-microsoft-com:office:office" xmlns:oel="http://schemas.microsoft.com/office/2019/extlst" xmlns:r="http://schemas.openxmlformats.org/officeDocument/2006/relationships" xmlns:m="http://schemas.openxmlformats.org/officeDocument/2006/math" xmlns:v="urn:schemas-microsoft-com:vml" xmlns:wp14="http://schemas.microsoft.com/office/word/2010/wordprocessingDrawing" xmlns:wp="http://schemas.openxmlformats.org/drawingml/2006/wordprocessingDrawing" xmlns:w10="urn:schemas-microsoft-com:office:word" xmlns:w="http://schemas.openxmlformats.org/wordprocessingml/2006/main" xmlns:w14="http://schemas.microsoft.com/office/word/2010/wordml" xmlns:w15="http://schemas.microsoft.com/office/word/2012/wordml" xmlns:w16cex="http://schemas.microsoft.com/office/word/2018/wordml/cex" xmlns:w16cid="http://schemas.microsoft.com/office/word/2016/wordml/cid" xmlns:w16="http://schemas.microsoft.com/office/word/2018/wordml" xmlns:w16sdtdh="http://schemas.microsoft.com/office/word/2020/wordml/sdtdatahash" xmlns:w16se="http://schemas.microsoft.com/office/word/2015/wordml/symex" xmlns:wpg="http://schemas.microsoft.com/office/word/2010/wordprocessingGroup" xmlns:wpi="http://schemas.microsoft.com/office/word/2010/wordprocessingInk" xmlns:wne="http://schemas.microsoft.com/office/word/2006/wordml" xmlns:wps="http://schemas.microsoft.com/office/word/2010/wordprocessingShape" mc:Ignorable="w14 w15 w16se w16cid w16 w16cex w16sdtdh wp14">
+  <w:abstractNum w:abstractNumId="0" w15:restartNumberingAfterBreak="0">
+    <w:nsid w:val="779E4CE0"/>
+    <w:multiLevelType w:val="hybridMultilevel"/>
+    <w:tmpl w:val="02C6A6E6"/>
+    <w:lvl w:ilvl="0" w:tplc="0416000F">
+      <w:start w:val="1"/>
+      <w:numFmt w:val="decimal"/>
+      <w:lvlText w:val="%1."/>
+      <w:lvlJc w:val="left"/>
+      <w:pPr>
+        <w:ind w:left="720" w:hanging="360"/>
+      </w:pPr>
+    </w:lvl>
+    <w:lvl w:ilvl="1" w:tplc="04160019" w:tentative="1">
+      <w:start w:val="1"/>
+      <w:numFmt w:val="lowerLetter"/>
+      <w:lvlText w:val="%2."/>
+      <w:lvlJc w:val="left"/>
+      <w:pPr>
+        <w:ind w:left="1440" w:hanging="360"/>
+      </w:pPr>
+    </w:lvl>
+    <w:lvl w:ilvl="2" w:tplc="0416001B" w:tentative="1">
+      <w:start w:val="1"/>
+      <w:numFmt w:val="lowerRoman"/>
+      <w:lvlText w:val="%3."/>
+      <w:lvlJc w:val="right"/>
+      <w:pPr>
+        <w:ind w:left="2160" w:hanging="180"/>
+      </w:pPr>
+    </w:lvl>
+    <w:lvl w:ilvl="3" w:tplc="0416000F" w:tentative="1">
+      <w:start w:val="1"/>
+      <w:numFmt w:val="decimal"/>
+      <w:lvlText w:val="%4."/>
+      <w:lvlJc w:val="left"/>
+      <w:pPr>
+        <w:ind w:left="2880" w:hanging="360"/>
+      </w:pPr>
+    </w:lvl>
+    <w:lvl w:ilvl="4" w:tplc="04160019" w:tentative="1">
+      <w:start w:val="1"/>
+      <w:numFmt w:val="lowerLetter"/>
+      <w:lvlText w:val="%5."/>
+      <w:lvlJc w:val="left"/>
+      <w:pPr>
+        <w:ind w:left="3600" w:hanging="360"/>
+      </w:pPr>
+    </w:lvl>
+    <w:lvl w:ilvl="5" w:tplc="0416001B" w:tentative="1">
+      <w:start w:val="1"/>
+      <w:numFmt w:val="lowerRoman"/>
+      <w:lvlText w:val="%6."/>
+      <w:lvlJc w:val="right"/>
+      <w:pPr>
+        <w:ind w:left="4320" w:hanging="180"/>
+      </w:pPr>
+    </w:lvl>
+    <w:lvl w:ilvl="6" w:tplc="0416000F" w:tentative="1">
+      <w:start w:val="1"/>
+      <w:numFmt w:val="decimal"/>
+      <w:lvlText w:val="%7."/>
+      <w:lvlJc w:val="left"/>
+      <w:pPr>
+        <w:ind w:left="5040" w:hanging="360"/>
+      </w:pPr>
+    </w:lvl>
+    <w:lvl w:ilvl="7" w:tplc="04160019" w:tentative="1">
+      <w:start w:val="1"/>
+      <w:numFmt w:val="lowerLetter"/>
+      <w:lvlText w:val="%8."/>
+      <w:lvlJc w:val="left"/>
+      <w:pPr>
+        <w:ind w:left="5760" w:hanging="360"/>
+      </w:pPr>
+    </w:lvl>
+    <w:lvl w:ilvl="8" w:tplc="0416001B" w:tentative="1">
+      <w:start w:val="1"/>
+      <w:numFmt w:val="lowerRoman"/>
+      <w:lvlText w:val="%9."/>
+      <w:lvlJc w:val="right"/>
+      <w:pPr>
+        <w:ind w:left="6480" w:hanging="180"/>
+      </w:pPr>
+    </w:lvl>
+  </w:abstractNum>
+  <w:num w:numId="1" w16cid:durableId="1414354181">
+    <w:abstractNumId w:val="0"/>
+  </w:num>
+</w:numbering>
 </file>
 
 <file path=word/styles.xml><?xml version="1.0" encoding="utf-8"?>
@@ -567,7 +954,6 @@
   <w:style w:type="character" w:default="1" w:styleId="Fontepargpadro">
     <w:name w:val="Default Paragraph Font"/>
     <w:uiPriority w:val="1"/>
-    <w:semiHidden/>
     <w:unhideWhenUsed/>
   </w:style>
   <w:style w:type="table" w:default="1" w:styleId="Tabelanormal">
@@ -602,6 +988,40 @@
       <w:color w:val="2F5496" w:themeColor="accent1" w:themeShade="BF"/>
       <w:sz w:val="32"/>
       <w:szCs w:val="32"/>
+    </w:rPr>
+  </w:style>
+  <w:style w:type="paragraph" w:styleId="PargrafodaLista">
+    <w:name w:val="List Paragraph"/>
+    <w:basedOn w:val="Normal"/>
+    <w:uiPriority w:val="34"/>
+    <w:qFormat/>
+    <w:rsid w:val="009636BD"/>
+    <w:pPr>
+      <w:ind w:left="720"/>
+      <w:contextualSpacing/>
+    </w:pPr>
+  </w:style>
+  <w:style w:type="character" w:styleId="Hyperlink">
+    <w:name w:val="Hyperlink"/>
+    <w:basedOn w:val="Fontepargpadro"/>
+    <w:uiPriority w:val="99"/>
+    <w:unhideWhenUsed/>
+    <w:rsid w:val="00FC0E06"/>
+    <w:rPr>
+      <w:color w:val="0563C1" w:themeColor="hyperlink"/>
+      <w:u w:val="single"/>
+    </w:rPr>
+  </w:style>
+  <w:style w:type="character" w:styleId="MenoPendente">
+    <w:name w:val="Unresolved Mention"/>
+    <w:basedOn w:val="Fontepargpadro"/>
+    <w:uiPriority w:val="99"/>
+    <w:semiHidden/>
+    <w:unhideWhenUsed/>
+    <w:rsid w:val="00FC0E06"/>
+    <w:rPr>
+      <w:color w:val="605E5C"/>
+      <w:shd w:val="clear" w:color="auto" w:fill="E1DFDD"/>
     </w:rPr>
   </w:style>
 </w:styles>

</xml_diff>